<commit_message>
Update Portafolio de evidencias.docx
</commit_message>
<xml_diff>
--- a/Portafolio de evidencias.docx
+++ b/Portafolio de evidencias.docx
@@ -1122,13 +1122,8 @@
           <w:p/>
           <w:p>
             <w:r>
-              <w:t xml:space="preserve">Principios de </w:t>
-            </w:r>
-            <w:proofErr w:type="spellStart"/>
-            <w:r>
-              <w:t>Programacion</w:t>
-            </w:r>
-            <w:proofErr w:type="spellEnd"/>
+              <w:t>Principios de Programacion</w:t>
+            </w:r>
           </w:p>
           <w:p/>
           <w:p/>
@@ -1150,13 +1145,8 @@
             </w:pPr>
             <w:r>
               <w:lastRenderedPageBreak/>
-              <w:t xml:space="preserve">Varios principios de </w:t>
-            </w:r>
-            <w:proofErr w:type="spellStart"/>
-            <w:r>
-              <w:t>Programacion</w:t>
-            </w:r>
-            <w:proofErr w:type="spellEnd"/>
+              <w:t>Varios principios de Programacion</w:t>
+            </w:r>
           </w:p>
           <w:p>
             <w:pPr>
@@ -1289,11 +1279,9 @@
           <w:p/>
           <w:p/>
           <w:p>
-            <w:proofErr w:type="spellStart"/>
             <w:r>
               <w:t>Modulos</w:t>
             </w:r>
-            <w:proofErr w:type="spellEnd"/>
           </w:p>
           <w:p/>
           <w:p/>
@@ -1470,13 +1458,8 @@
               <w:cnfStyle w:val="000000100000" w:firstRow="0" w:lastRow="0" w:firstColumn="0" w:lastColumn="0" w:oddVBand="0" w:evenVBand="0" w:oddHBand="1" w:evenHBand="0" w:firstRowFirstColumn="0" w:firstRowLastColumn="0" w:lastRowFirstColumn="0" w:lastRowLastColumn="0"/>
             </w:pPr>
             <w:r>
-              <w:t xml:space="preserve">Try y </w:t>
-            </w:r>
-            <w:proofErr w:type="spellStart"/>
-            <w:r>
-              <w:t>except</w:t>
-            </w:r>
-            <w:proofErr w:type="spellEnd"/>
+              <w:t>Try y except</w:t>
+            </w:r>
           </w:p>
         </w:tc>
       </w:tr>
@@ -1620,13 +1603,8 @@
               <w:cnfStyle w:val="000000100000" w:firstRow="0" w:lastRow="0" w:firstColumn="0" w:lastColumn="0" w:oddVBand="0" w:evenVBand="0" w:oddHBand="1" w:evenHBand="0" w:firstRowFirstColumn="0" w:firstRowLastColumn="0" w:lastRowFirstColumn="0" w:lastRowLastColumn="0"/>
             </w:pPr>
             <w:r>
-              <w:t xml:space="preserve">Poder crear un objeto base y después poder crear instancias de dicho objeto para poder reutilizar </w:t>
-            </w:r>
-            <w:proofErr w:type="spellStart"/>
-            <w:r>
-              <w:t>codigo</w:t>
-            </w:r>
-            <w:proofErr w:type="spellEnd"/>
+              <w:t>Poder crear un objeto base y después poder crear instancias de dicho objeto para poder reutilizar codigo</w:t>
+            </w:r>
           </w:p>
         </w:tc>
       </w:tr>
@@ -1661,10 +1639,7 @@
         <w:pStyle w:val="Heading1"/>
       </w:pPr>
       <w:r>
-        <w:t xml:space="preserve">Semana </w:t>
-      </w:r>
-      <w:r>
-        <w:t>5</w:t>
+        <w:t>Semana 5</w:t>
       </w:r>
     </w:p>
     <w:tbl>
@@ -1774,13 +1749,8 @@
               <w:cnfStyle w:val="000000100000" w:firstRow="0" w:lastRow="0" w:firstColumn="0" w:lastColumn="0" w:oddVBand="0" w:evenVBand="0" w:oddHBand="1" w:evenHBand="0" w:firstRowFirstColumn="0" w:firstRowLastColumn="0" w:lastRowFirstColumn="0" w:lastRowLastColumn="0"/>
             </w:pPr>
             <w:r>
-              <w:t xml:space="preserve">Crear documentación transparente para cada parte entregable que permita visualizar cada requerimiento y su debida </w:t>
-            </w:r>
-            <w:proofErr w:type="spellStart"/>
-            <w:r>
-              <w:t>validacion</w:t>
-            </w:r>
-            <w:proofErr w:type="spellEnd"/>
+              <w:t>Crear documentación transparente para cada parte entregable que permita visualizar cada requerimiento y su debida validacion</w:t>
+            </w:r>
           </w:p>
         </w:tc>
       </w:tr>
@@ -1806,6 +1776,289 @@
         <w:t>O de la aplicación de alguno de los conceptos vistos en su vida profesional o personal.</w:t>
       </w:r>
     </w:p>
+    <w:p/>
+    <w:p>
+      <w:pPr>
+        <w:pStyle w:val="Heading1"/>
+      </w:pPr>
+      <w:r>
+        <w:lastRenderedPageBreak/>
+        <w:t>Semana 6</w:t>
+      </w:r>
+    </w:p>
+    <w:tbl>
+      <w:tblPr>
+        <w:tblStyle w:val="ListTable4-Accent4"/>
+        <w:tblW w:w="0" w:type="auto"/>
+        <w:tblLook w:val="04A0" w:firstRow="1" w:lastRow="0" w:firstColumn="1" w:lastColumn="0" w:noHBand="0" w:noVBand="1"/>
+      </w:tblPr>
+      <w:tblGrid>
+        <w:gridCol w:w="2942"/>
+        <w:gridCol w:w="2943"/>
+        <w:gridCol w:w="2943"/>
+      </w:tblGrid>
+      <w:tr>
+        <w:trPr>
+          <w:cnfStyle w:val="100000000000" w:firstRow="1" w:lastRow="0" w:firstColumn="0" w:lastColumn="0" w:oddVBand="0" w:evenVBand="0" w:oddHBand="0" w:evenHBand="0" w:firstRowFirstColumn="0" w:firstRowLastColumn="0" w:lastRowFirstColumn="0" w:lastRowLastColumn="0"/>
+          <w:trHeight w:val="675"/>
+        </w:trPr>
+        <w:tc>
+          <w:tcPr>
+            <w:cnfStyle w:val="001000000000" w:firstRow="0" w:lastRow="0" w:firstColumn="1" w:lastColumn="0" w:oddVBand="0" w:evenVBand="0" w:oddHBand="0" w:evenHBand="0" w:firstRowFirstColumn="0" w:firstRowLastColumn="0" w:lastRowFirstColumn="0" w:lastRowLastColumn="0"/>
+            <w:tcW w:w="2942" w:type="dxa"/>
+          </w:tcPr>
+          <w:p>
+            <w:pPr>
+              <w:jc w:val="center"/>
+            </w:pPr>
+            <w:r>
+              <w:t>¿Qué vimos?</w:t>
+            </w:r>
+          </w:p>
+        </w:tc>
+        <w:tc>
+          <w:tcPr>
+            <w:tcW w:w="2943" w:type="dxa"/>
+          </w:tcPr>
+          <w:p>
+            <w:pPr>
+              <w:jc w:val="center"/>
+              <w:cnfStyle w:val="100000000000" w:firstRow="1" w:lastRow="0" w:firstColumn="0" w:lastColumn="0" w:oddVBand="0" w:evenVBand="0" w:oddHBand="0" w:evenHBand="0" w:firstRowFirstColumn="0" w:firstRowLastColumn="0" w:lastRowFirstColumn="0" w:lastRowLastColumn="0"/>
+            </w:pPr>
+            <w:r>
+              <w:t>¿Qué aprendí?</w:t>
+            </w:r>
+          </w:p>
+        </w:tc>
+        <w:tc>
+          <w:tcPr>
+            <w:tcW w:w="2943" w:type="dxa"/>
+          </w:tcPr>
+          <w:p>
+            <w:pPr>
+              <w:jc w:val="center"/>
+              <w:cnfStyle w:val="100000000000" w:firstRow="1" w:lastRow="0" w:firstColumn="0" w:lastColumn="0" w:oddVBand="0" w:evenVBand="0" w:oddHBand="0" w:evenHBand="0" w:firstRowFirstColumn="0" w:firstRowLastColumn="0" w:lastRowFirstColumn="0" w:lastRowLastColumn="0"/>
+            </w:pPr>
+            <w:r>
+              <w:t>¿Cómo lo puedo aplicar?</w:t>
+            </w:r>
+          </w:p>
+        </w:tc>
+      </w:tr>
+      <w:tr>
+        <w:trPr>
+          <w:cnfStyle w:val="000000100000" w:firstRow="0" w:lastRow="0" w:firstColumn="0" w:lastColumn="0" w:oddVBand="0" w:evenVBand="0" w:oddHBand="1" w:evenHBand="0" w:firstRowFirstColumn="0" w:firstRowLastColumn="0" w:lastRowFirstColumn="0" w:lastRowLastColumn="0"/>
+        </w:trPr>
+        <w:tc>
+          <w:tcPr>
+            <w:cnfStyle w:val="001000000000" w:firstRow="0" w:lastRow="0" w:firstColumn="1" w:lastColumn="0" w:oddVBand="0" w:evenVBand="0" w:oddHBand="0" w:evenHBand="0" w:firstRowFirstColumn="0" w:firstRowLastColumn="0" w:lastRowFirstColumn="0" w:lastRowLastColumn="0"/>
+            <w:tcW w:w="2942" w:type="dxa"/>
+          </w:tcPr>
+          <w:p/>
+          <w:p/>
+          <w:p/>
+          <w:p/>
+          <w:p>
+            <w:r>
+              <w:t>Librerias</w:t>
+            </w:r>
+          </w:p>
+          <w:p/>
+          <w:p/>
+          <w:p/>
+          <w:p/>
+          <w:p/>
+          <w:p/>
+          <w:p/>
+        </w:tc>
+        <w:tc>
+          <w:tcPr>
+            <w:tcW w:w="2943" w:type="dxa"/>
+          </w:tcPr>
+          <w:p>
+            <w:pPr>
+              <w:cnfStyle w:val="000000100000" w:firstRow="0" w:lastRow="0" w:firstColumn="0" w:lastColumn="0" w:oddVBand="0" w:evenVBand="0" w:oddHBand="1" w:evenHBand="0" w:firstRowFirstColumn="0" w:firstRowLastColumn="0" w:lastRowFirstColumn="0" w:lastRowLastColumn="0"/>
+            </w:pPr>
+            <w:r>
+              <w:t>Usar libreriras propias de Python y externas</w:t>
+            </w:r>
+          </w:p>
+        </w:tc>
+        <w:tc>
+          <w:tcPr>
+            <w:tcW w:w="2943" w:type="dxa"/>
+          </w:tcPr>
+          <w:p>
+            <w:pPr>
+              <w:cnfStyle w:val="000000100000" w:firstRow="0" w:lastRow="0" w:firstColumn="0" w:lastColumn="0" w:oddVBand="0" w:evenVBand="0" w:oddHBand="1" w:evenHBand="0" w:firstRowFirstColumn="0" w:firstRowLastColumn="0" w:lastRowFirstColumn="0" w:lastRowLastColumn="0"/>
+            </w:pPr>
+            <w:r>
+              <w:t xml:space="preserve">Algunas funciones que necesitamos hacer ya existen dentro de módulos o librerías </w:t>
+            </w:r>
+          </w:p>
+        </w:tc>
+      </w:tr>
+      <w:tr>
+        <w:tc>
+          <w:tcPr>
+            <w:cnfStyle w:val="001000000000" w:firstRow="0" w:lastRow="0" w:firstColumn="1" w:lastColumn="0" w:oddVBand="0" w:evenVBand="0" w:oddHBand="0" w:evenHBand="0" w:firstRowFirstColumn="0" w:firstRowLastColumn="0" w:lastRowFirstColumn="0" w:lastRowLastColumn="0"/>
+            <w:tcW w:w="2942" w:type="dxa"/>
+          </w:tcPr>
+          <w:p>
+            <w:pPr>
+              <w:rPr>
+                <w:b w:val="0"/>
+                <w:bCs w:val="0"/>
+              </w:rPr>
+            </w:pPr>
+          </w:p>
+          <w:p/>
+        </w:tc>
+        <w:tc>
+          <w:tcPr>
+            <w:tcW w:w="2943" w:type="dxa"/>
+          </w:tcPr>
+          <w:p>
+            <w:pPr>
+              <w:cnfStyle w:val="000000000000" w:firstRow="0" w:lastRow="0" w:firstColumn="0" w:lastColumn="0" w:oddVBand="0" w:evenVBand="0" w:oddHBand="0" w:evenHBand="0" w:firstRowFirstColumn="0" w:firstRowLastColumn="0" w:lastRowFirstColumn="0" w:lastRowLastColumn="0"/>
+            </w:pPr>
+          </w:p>
+        </w:tc>
+        <w:tc>
+          <w:tcPr>
+            <w:tcW w:w="2943" w:type="dxa"/>
+          </w:tcPr>
+          <w:p>
+            <w:pPr>
+              <w:cnfStyle w:val="000000000000" w:firstRow="0" w:lastRow="0" w:firstColumn="0" w:lastColumn="0" w:oddVBand="0" w:evenVBand="0" w:oddHBand="0" w:evenHBand="0" w:firstRowFirstColumn="0" w:firstRowLastColumn="0" w:lastRowFirstColumn="0" w:lastRowLastColumn="0"/>
+            </w:pPr>
+          </w:p>
+        </w:tc>
+      </w:tr>
+    </w:tbl>
+    <w:p/>
+    <w:p/>
+    <w:p>
+      <w:pPr>
+        <w:pStyle w:val="Heading1"/>
+      </w:pPr>
+      <w:r>
+        <w:t>Semana 6</w:t>
+      </w:r>
+    </w:p>
+    <w:tbl>
+      <w:tblPr>
+        <w:tblStyle w:val="ListTable4-Accent4"/>
+        <w:tblW w:w="0" w:type="auto"/>
+        <w:tblLook w:val="04A0" w:firstRow="1" w:lastRow="0" w:firstColumn="1" w:lastColumn="0" w:noHBand="0" w:noVBand="1"/>
+      </w:tblPr>
+      <w:tblGrid>
+        <w:gridCol w:w="2942"/>
+        <w:gridCol w:w="2943"/>
+        <w:gridCol w:w="2943"/>
+      </w:tblGrid>
+      <w:tr>
+        <w:trPr>
+          <w:cnfStyle w:val="100000000000" w:firstRow="1" w:lastRow="0" w:firstColumn="0" w:lastColumn="0" w:oddVBand="0" w:evenVBand="0" w:oddHBand="0" w:evenHBand="0" w:firstRowFirstColumn="0" w:firstRowLastColumn="0" w:lastRowFirstColumn="0" w:lastRowLastColumn="0"/>
+          <w:trHeight w:val="675"/>
+        </w:trPr>
+        <w:tc>
+          <w:tcPr>
+            <w:cnfStyle w:val="001000000000" w:firstRow="0" w:lastRow="0" w:firstColumn="1" w:lastColumn="0" w:oddVBand="0" w:evenVBand="0" w:oddHBand="0" w:evenHBand="0" w:firstRowFirstColumn="0" w:firstRowLastColumn="0" w:lastRowFirstColumn="0" w:lastRowLastColumn="0"/>
+            <w:tcW w:w="2942" w:type="dxa"/>
+          </w:tcPr>
+          <w:p>
+            <w:pPr>
+              <w:jc w:val="center"/>
+            </w:pPr>
+            <w:r>
+              <w:t>¿Qué vimos?</w:t>
+            </w:r>
+          </w:p>
+        </w:tc>
+        <w:tc>
+          <w:tcPr>
+            <w:tcW w:w="2943" w:type="dxa"/>
+          </w:tcPr>
+          <w:p>
+            <w:pPr>
+              <w:jc w:val="center"/>
+              <w:cnfStyle w:val="100000000000" w:firstRow="1" w:lastRow="0" w:firstColumn="0" w:lastColumn="0" w:oddVBand="0" w:evenVBand="0" w:oddHBand="0" w:evenHBand="0" w:firstRowFirstColumn="0" w:firstRowLastColumn="0" w:lastRowFirstColumn="0" w:lastRowLastColumn="0"/>
+            </w:pPr>
+            <w:r>
+              <w:t>¿Qué aprendí?</w:t>
+            </w:r>
+          </w:p>
+        </w:tc>
+        <w:tc>
+          <w:tcPr>
+            <w:tcW w:w="2943" w:type="dxa"/>
+          </w:tcPr>
+          <w:p>
+            <w:pPr>
+              <w:jc w:val="center"/>
+              <w:cnfStyle w:val="100000000000" w:firstRow="1" w:lastRow="0" w:firstColumn="0" w:lastColumn="0" w:oddVBand="0" w:evenVBand="0" w:oddHBand="0" w:evenHBand="0" w:firstRowFirstColumn="0" w:firstRowLastColumn="0" w:lastRowFirstColumn="0" w:lastRowLastColumn="0"/>
+            </w:pPr>
+            <w:r>
+              <w:t>¿Cómo lo puedo aplicar?</w:t>
+            </w:r>
+          </w:p>
+        </w:tc>
+      </w:tr>
+      <w:tr>
+        <w:trPr>
+          <w:cnfStyle w:val="000000100000" w:firstRow="0" w:lastRow="0" w:firstColumn="0" w:lastColumn="0" w:oddVBand="0" w:evenVBand="0" w:oddHBand="1" w:evenHBand="0" w:firstRowFirstColumn="0" w:firstRowLastColumn="0" w:lastRowFirstColumn="0" w:lastRowLastColumn="0"/>
+        </w:trPr>
+        <w:tc>
+          <w:tcPr>
+            <w:cnfStyle w:val="001000000000" w:firstRow="0" w:lastRow="0" w:firstColumn="1" w:lastColumn="0" w:oddVBand="0" w:evenVBand="0" w:oddHBand="0" w:evenHBand="0" w:firstRowFirstColumn="0" w:firstRowLastColumn="0" w:lastRowFirstColumn="0" w:lastRowLastColumn="0"/>
+            <w:tcW w:w="2942" w:type="dxa"/>
+          </w:tcPr>
+          <w:p/>
+          <w:p/>
+          <w:p/>
+          <w:p/>
+          <w:p>
+            <w:r>
+              <w:t>Metodologias</w:t>
+            </w:r>
+          </w:p>
+          <w:p/>
+          <w:p/>
+          <w:p/>
+          <w:p/>
+          <w:p/>
+          <w:p/>
+          <w:p/>
+        </w:tc>
+        <w:tc>
+          <w:tcPr>
+            <w:tcW w:w="2943" w:type="dxa"/>
+          </w:tcPr>
+          <w:p>
+            <w:pPr>
+              <w:cnfStyle w:val="000000100000" w:firstRow="0" w:lastRow="0" w:firstColumn="0" w:lastColumn="0" w:oddVBand="0" w:evenVBand="0" w:oddHBand="1" w:evenHBand="0" w:firstRowFirstColumn="0" w:firstRowLastColumn="0" w:lastRowFirstColumn="0" w:lastRowLastColumn="0"/>
+            </w:pPr>
+            <w:r>
+              <w:t>Agile y Scrum</w:t>
+            </w:r>
+          </w:p>
+        </w:tc>
+        <w:tc>
+          <w:tcPr>
+            <w:tcW w:w="2943" w:type="dxa"/>
+          </w:tcPr>
+          <w:p>
+            <w:pPr>
+              <w:cnfStyle w:val="000000100000" w:firstRow="0" w:lastRow="0" w:firstColumn="0" w:lastColumn="0" w:oddVBand="0" w:evenVBand="0" w:oddHBand="1" w:evenHBand="0" w:firstRowFirstColumn="0" w:firstRowLastColumn="0" w:lastRowFirstColumn="0" w:lastRowLastColumn="0"/>
+            </w:pPr>
+            <w:r>
+              <w:t>Ayuda a brindar una visión mas amplia de un proyecto. Como desarrollador nos enfocamos en tareas pero el proyecto va mas allá y esta metologia ayuda a integrar al equipo y a lograr mejores resultados</w:t>
+            </w:r>
+          </w:p>
+        </w:tc>
+      </w:tr>
+    </w:tbl>
     <w:p/>
     <w:sectPr>
       <w:pgSz w:w="12240" w:h="15840"/>

</xml_diff>